<commit_message>
Added to the Software Cofiguration Auding section, fixed spelling errors
</commit_message>
<xml_diff>
--- a/doc/Team6Team404SCMPlan.docx
+++ b/doc/Team6Team404SCMPlan.docx
@@ -257,7 +257,21 @@
                 <w:sz w:val="21"/>
                 <w:szCs w:val="21"/>
               </w:rPr>
-              <w:t>Indicator of Last Page in Document:</w:t>
+              <w:t xml:space="preserve">Indicator of </w:t>
+            </w:r>
+            <w:r>
+              <w:rPr>
+                <w:sz w:val="21"/>
+                <w:szCs w:val="21"/>
+              </w:rPr>
+              <w:t xml:space="preserve">the </w:t>
+            </w:r>
+            <w:r>
+              <w:rPr>
+                <w:sz w:val="21"/>
+                <w:szCs w:val="21"/>
+              </w:rPr>
+              <w:t>Last Page in Document:</w:t>
             </w:r>
           </w:p>
         </w:tc>
@@ -1691,23 +1705,21 @@
                 <w:sz w:val="20"/>
                 <w:szCs w:val="20"/>
               </w:rPr>
-              <w:t xml:space="preserve">23 </w:t>
+              <w:t>23 Fe</w:t>
             </w:r>
-            <w:proofErr w:type="spellStart"/>
             <w:r>
               <w:rPr>
                 <w:sz w:val="20"/>
                 <w:szCs w:val="20"/>
               </w:rPr>
-              <w:t>Fenruary</w:t>
+              <w:t>b</w:t>
             </w:r>
-            <w:proofErr w:type="spellEnd"/>
             <w:r>
               <w:rPr>
                 <w:sz w:val="20"/>
                 <w:szCs w:val="20"/>
               </w:rPr>
-              <w:t>, 2020</w:t>
+              <w:t>ruary 2020</w:t>
             </w:r>
           </w:p>
         </w:tc>
@@ -1793,23 +1805,21 @@
                 <w:sz w:val="20"/>
                 <w:szCs w:val="20"/>
               </w:rPr>
-              <w:t xml:space="preserve">23 </w:t>
+              <w:t>23 Fe</w:t>
             </w:r>
-            <w:proofErr w:type="spellStart"/>
             <w:r>
               <w:rPr>
                 <w:sz w:val="20"/>
                 <w:szCs w:val="20"/>
               </w:rPr>
-              <w:t>Fenruary</w:t>
+              <w:t>b</w:t>
             </w:r>
-            <w:proofErr w:type="spellEnd"/>
             <w:r>
               <w:rPr>
                 <w:sz w:val="20"/>
                 <w:szCs w:val="20"/>
               </w:rPr>
-              <w:t xml:space="preserve"> 2020</w:t>
+              <w:t>ruary 2020</w:t>
             </w:r>
           </w:p>
         </w:tc>
@@ -1973,8 +1983,6 @@
       <w:pPr>
         <w:ind w:left="144"/>
       </w:pPr>
-      <w:bookmarkStart w:id="20" w:name="_GoBack"/>
-      <w:bookmarkEnd w:id="20"/>
     </w:p>
     <w:p>
       <w:pPr>
@@ -3472,12 +3480,12 @@
       <w:pPr>
         <w:pStyle w:val="Heading1"/>
       </w:pPr>
-      <w:bookmarkStart w:id="21" w:name="_Toc31805890"/>
+      <w:bookmarkStart w:id="20" w:name="_Toc31805890"/>
       <w:r>
         <w:lastRenderedPageBreak/>
         <w:t>Introduction</w:t>
       </w:r>
-      <w:bookmarkEnd w:id="21"/>
+      <w:bookmarkEnd w:id="20"/>
     </w:p>
     <w:p>
       <w:pPr>
@@ -3570,11 +3578,11 @@
       <w:r>
         <w:t xml:space="preserve"> </w:t>
       </w:r>
-      <w:bookmarkStart w:id="22" w:name="_Toc31805891"/>
+      <w:bookmarkStart w:id="21" w:name="_Toc31805891"/>
       <w:r>
         <w:t>Purpose and Intended Audience</w:t>
       </w:r>
-      <w:bookmarkEnd w:id="22"/>
+      <w:bookmarkEnd w:id="21"/>
     </w:p>
     <w:p>
       <w:pPr>
@@ -3672,7 +3680,23 @@
           <w:sz w:val="20"/>
           <w:szCs w:val="20"/>
         </w:rPr>
-        <w:t xml:space="preserve"> Decisions for these processes is derived from the collaborative experiences from Team404 members, direction from the Guidance Team, and PICK Tool requirements, </w:t>
+        <w:t xml:space="preserve"> Decisions for these processes </w:t>
+      </w:r>
+      <w:r>
+        <w:rPr>
+          <w:color w:val="000000"/>
+          <w:sz w:val="20"/>
+          <w:szCs w:val="20"/>
+        </w:rPr>
+        <w:t>are</w:t>
+      </w:r>
+      <w:r>
+        <w:rPr>
+          <w:color w:val="000000"/>
+          <w:sz w:val="20"/>
+          <w:szCs w:val="20"/>
+        </w:rPr>
+        <w:t xml:space="preserve"> derived from the collaborative experiences from Team404 members, direction from the Guidance Team, and PICK Tool requirements, </w:t>
       </w:r>
       <w:r>
         <w:rPr>
@@ -3739,11 +3763,11 @@
         <w:pStyle w:val="Heading2"/>
         <w:ind w:left="1440"/>
       </w:pPr>
-      <w:bookmarkStart w:id="23" w:name="_Toc31805892"/>
+      <w:bookmarkStart w:id="22" w:name="_Toc31805892"/>
       <w:r>
         <w:t>Overview</w:t>
       </w:r>
-      <w:bookmarkEnd w:id="23"/>
+      <w:bookmarkEnd w:id="22"/>
     </w:p>
     <w:p>
       <w:pPr>
@@ -3828,6 +3852,14 @@
           <w:sz w:val="20"/>
           <w:szCs w:val="20"/>
         </w:rPr>
+        <w:t xml:space="preserve"> of</w:t>
+      </w:r>
+      <w:r>
+        <w:rPr>
+          <w:color w:val="000000"/>
+          <w:sz w:val="20"/>
+          <w:szCs w:val="20"/>
+        </w:rPr>
         <w:t xml:space="preserve"> the </w:t>
       </w:r>
       <w:r>
@@ -3917,25 +3949,23 @@
           <w:sz w:val="20"/>
           <w:szCs w:val="20"/>
         </w:rPr>
-        <w:t xml:space="preserve"> (Section 2.1). The second half of Section 2 will define how items will be organized for Team404 (Section 2.2), including source </w:t>
-      </w:r>
-      <w:proofErr w:type="spellStart"/>
-      <w:r>
-        <w:rPr>
-          <w:color w:val="000000"/>
-          <w:sz w:val="20"/>
-          <w:szCs w:val="20"/>
-        </w:rPr>
-        <w:t>coe</w:t>
-      </w:r>
-      <w:proofErr w:type="spellEnd"/>
-      <w:r>
-        <w:rPr>
-          <w:color w:val="000000"/>
-          <w:sz w:val="20"/>
-          <w:szCs w:val="20"/>
-        </w:rPr>
-        <w:t xml:space="preserve"> files and directory structures.</w:t>
+        <w:t xml:space="preserve"> (Section 2.1). The second half of Section 2 will define how items will be organized for Team404 (Section 2.2), including source co</w:t>
+      </w:r>
+      <w:r>
+        <w:rPr>
+          <w:color w:val="000000"/>
+          <w:sz w:val="20"/>
+          <w:szCs w:val="20"/>
+        </w:rPr>
+        <w:t>d</w:t>
+      </w:r>
+      <w:r>
+        <w:rPr>
+          <w:color w:val="000000"/>
+          <w:sz w:val="20"/>
+          <w:szCs w:val="20"/>
+        </w:rPr>
+        <w:t>e files and directory structures.</w:t>
       </w:r>
     </w:p>
     <w:p>
@@ -4085,19 +4115,19 @@
           <w:szCs w:val="20"/>
         </w:rPr>
       </w:pPr>
-      <w:bookmarkStart w:id="24" w:name="_Toc31805893"/>
-      <w:commentRangeStart w:id="25"/>
+      <w:bookmarkStart w:id="23" w:name="_Toc31805893"/>
+      <w:commentRangeStart w:id="24"/>
       <w:r>
         <w:t>References</w:t>
       </w:r>
-      <w:bookmarkEnd w:id="24"/>
-      <w:commentRangeEnd w:id="25"/>
+      <w:bookmarkEnd w:id="23"/>
+      <w:commentRangeEnd w:id="24"/>
       <w:r>
         <w:rPr>
           <w:rStyle w:val="CommentReference"/>
           <w:b w:val="0"/>
         </w:rPr>
-        <w:commentReference w:id="25"/>
+        <w:commentReference w:id="24"/>
       </w:r>
     </w:p>
     <w:p>
@@ -4183,6 +4213,7 @@
           <w:sz w:val="20"/>
           <w:szCs w:val="20"/>
         </w:rPr>
+        <w:lastRenderedPageBreak/>
         <w:t xml:space="preserve">https://maven.apache.org/guides/introduction/introduction-to-the-standard-directory-layout.html, </w:t>
       </w:r>
       <w:r>
@@ -4281,7 +4312,6 @@
           <w:sz w:val="20"/>
           <w:szCs w:val="20"/>
         </w:rPr>
-        <w:lastRenderedPageBreak/>
         <w:t xml:space="preserve">[3] S. Roach, “Software Configuration Management”. Internet: </w:t>
       </w:r>
       <w:r>
@@ -4313,74 +4343,74 @@
       <w:pPr>
         <w:pStyle w:val="Heading1"/>
       </w:pPr>
-      <w:bookmarkStart w:id="26" w:name="_Toc31805894"/>
+      <w:bookmarkStart w:id="25" w:name="_Toc31805894"/>
       <w:r>
         <w:t>Software Configuration Identification</w:t>
       </w:r>
+      <w:bookmarkEnd w:id="25"/>
+    </w:p>
+    <w:p>
+      <w:pPr>
+        <w:rPr>
+          <w:vanish/>
+          <w:sz w:val="20"/>
+          <w:szCs w:val="20"/>
+        </w:rPr>
+      </w:pPr>
+      <w:r>
+        <w:rPr>
+          <w:sz w:val="20"/>
+          <w:szCs w:val="22"/>
+        </w:rPr>
+        <w:t>This section provides labels for the baselines and their updates.</w:t>
+      </w:r>
+      <w:r>
+        <w:rPr>
+          <w:sz w:val="20"/>
+          <w:szCs w:val="22"/>
+        </w:rPr>
+        <w:t xml:space="preserve"> </w:t>
+      </w:r>
+    </w:p>
+    <w:p>
+      <w:pPr>
+        <w:rPr>
+          <w:sz w:val="20"/>
+          <w:szCs w:val="20"/>
+        </w:rPr>
+      </w:pPr>
+      <w:r>
+        <w:rPr>
+          <w:color w:val="000000"/>
+          <w:sz w:val="20"/>
+          <w:szCs w:val="20"/>
+        </w:rPr>
+        <w:t>The directory structure expected by Team404 to manage documents and program-code files is as follows.</w:t>
+      </w:r>
+    </w:p>
+    <w:p>
+      <w:pPr>
+        <w:pStyle w:val="Heading2"/>
+      </w:pPr>
+      <w:bookmarkStart w:id="26" w:name="_Toc31805895"/>
+      <w:commentRangeStart w:id="27"/>
+      <w:r>
+        <w:t>Software Configuration Item</w:t>
+      </w:r>
+      <w:r>
+        <w:t xml:space="preserve"> Identification</w:t>
+      </w:r>
+      <w:r>
+        <w:t xml:space="preserve"> </w:t>
+      </w:r>
       <w:bookmarkEnd w:id="26"/>
-    </w:p>
-    <w:p>
-      <w:pPr>
-        <w:rPr>
-          <w:vanish/>
-          <w:sz w:val="20"/>
-          <w:szCs w:val="20"/>
-        </w:rPr>
-      </w:pPr>
-      <w:r>
-        <w:rPr>
-          <w:sz w:val="20"/>
-          <w:szCs w:val="22"/>
-        </w:rPr>
-        <w:t>This section provides labels for the baselines and their updates.</w:t>
-      </w:r>
-      <w:r>
-        <w:rPr>
-          <w:sz w:val="20"/>
-          <w:szCs w:val="22"/>
-        </w:rPr>
-        <w:t xml:space="preserve"> </w:t>
-      </w:r>
-    </w:p>
-    <w:p>
-      <w:pPr>
-        <w:rPr>
-          <w:sz w:val="20"/>
-          <w:szCs w:val="20"/>
-        </w:rPr>
-      </w:pPr>
-      <w:r>
-        <w:rPr>
-          <w:color w:val="000000"/>
-          <w:sz w:val="20"/>
-          <w:szCs w:val="20"/>
-        </w:rPr>
-        <w:t>The directory structure expected by Team404 to manage documents and program-code files is as follows.</w:t>
-      </w:r>
-    </w:p>
-    <w:p>
-      <w:pPr>
-        <w:pStyle w:val="Heading2"/>
-      </w:pPr>
-      <w:bookmarkStart w:id="27" w:name="_Toc31805895"/>
-      <w:commentRangeStart w:id="28"/>
-      <w:r>
-        <w:t>Software Configuration Item</w:t>
-      </w:r>
-      <w:r>
-        <w:t xml:space="preserve"> Identification</w:t>
-      </w:r>
-      <w:r>
-        <w:t xml:space="preserve"> </w:t>
-      </w:r>
-      <w:bookmarkEnd w:id="27"/>
-      <w:commentRangeEnd w:id="28"/>
+      <w:commentRangeEnd w:id="27"/>
       <w:r>
         <w:rPr>
           <w:rStyle w:val="CommentReference"/>
           <w:b w:val="0"/>
         </w:rPr>
-        <w:commentReference w:id="28"/>
+        <w:commentReference w:id="27"/>
       </w:r>
     </w:p>
     <w:p>
@@ -4739,11 +4769,11 @@
       <w:pPr>
         <w:pStyle w:val="Heading2"/>
       </w:pPr>
-      <w:bookmarkStart w:id="29" w:name="_Toc31805896"/>
+      <w:bookmarkStart w:id="28" w:name="_Toc31805896"/>
       <w:r>
         <w:t>Software Configuration Item Organization</w:t>
       </w:r>
-      <w:bookmarkEnd w:id="29"/>
+      <w:bookmarkEnd w:id="28"/>
       <w:r>
         <w:t xml:space="preserve"> </w:t>
       </w:r>
@@ -5078,6 +5108,7 @@
           <w:sz w:val="20"/>
           <w:szCs w:val="20"/>
         </w:rPr>
+        <w:lastRenderedPageBreak/>
         <w:t>When a bug is discovered, and in an effort to perform a hot-fix</w:t>
       </w:r>
       <w:r>
@@ -5112,16 +5143,22 @@
         </w:rPr>
         <w:t xml:space="preserve">. </w:t>
       </w:r>
-      <w:proofErr w:type="spellStart"/>
-      <w:r>
-        <w:rPr>
-          <w:color w:val="000000"/>
-          <w:sz w:val="20"/>
-          <w:szCs w:val="20"/>
-        </w:rPr>
-        <w:t>Afterwords</w:t>
-      </w:r>
-      <w:proofErr w:type="spellEnd"/>
+      <w:r>
+        <w:rPr>
+          <w:color w:val="000000"/>
+          <w:sz w:val="20"/>
+          <w:szCs w:val="20"/>
+        </w:rPr>
+        <w:t>Afterw</w:t>
+      </w:r>
+      <w:r>
+        <w:rPr>
+          <w:color w:val="000000"/>
+          <w:sz w:val="20"/>
+          <w:szCs w:val="20"/>
+        </w:rPr>
+        <w:t>ard</w:t>
+      </w:r>
       <w:r>
         <w:rPr>
           <w:color w:val="000000"/>
@@ -5184,16 +5221,7 @@
           <w:sz w:val="20"/>
           <w:szCs w:val="20"/>
         </w:rPr>
-        <w:t xml:space="preserve">, a hot-fix version (branch) of the code will be </w:t>
-      </w:r>
-      <w:r>
-        <w:rPr>
-          <w:color w:val="000000"/>
-          <w:sz w:val="20"/>
-          <w:szCs w:val="20"/>
-        </w:rPr>
-        <w:lastRenderedPageBreak/>
-        <w:t xml:space="preserve">created (checked-out) from </w:t>
+        <w:t xml:space="preserve">, a hot-fix version (branch) of the code will be created (checked-out) from </w:t>
       </w:r>
       <w:r>
         <w:rPr>
@@ -5219,23 +5247,13 @@
         </w:rPr>
         <w:t xml:space="preserve">. </w:t>
       </w:r>
-      <w:proofErr w:type="spellStart"/>
-      <w:r>
-        <w:rPr>
-          <w:color w:val="000000"/>
-          <w:sz w:val="20"/>
-          <w:szCs w:val="20"/>
-        </w:rPr>
-        <w:t>This</w:t>
-      </w:r>
-      <w:proofErr w:type="spellEnd"/>
-      <w:r>
-        <w:rPr>
-          <w:color w:val="000000"/>
-          <w:sz w:val="20"/>
-          <w:szCs w:val="20"/>
-        </w:rPr>
-        <w:t xml:space="preserve"> new hot-fix branch will </w:t>
+      <w:r>
+        <w:rPr>
+          <w:color w:val="000000"/>
+          <w:sz w:val="20"/>
+          <w:szCs w:val="20"/>
+        </w:rPr>
+        <w:t xml:space="preserve">This new hot-fix branch will </w:t>
       </w:r>
       <w:r>
         <w:rPr>
@@ -5356,25 +5374,7 @@
           <w:sz w:val="20"/>
           <w:szCs w:val="20"/>
         </w:rPr>
-        <w:t xml:space="preserve">At the top level of the </w:t>
-      </w:r>
-      <w:proofErr w:type="spellStart"/>
-      <w:r>
-        <w:rPr>
-          <w:color w:val="000000" w:themeColor="text1"/>
-          <w:sz w:val="20"/>
-          <w:szCs w:val="20"/>
-        </w:rPr>
-        <w:t>respository</w:t>
-      </w:r>
-      <w:proofErr w:type="spellEnd"/>
-      <w:r>
-        <w:rPr>
-          <w:color w:val="000000" w:themeColor="text1"/>
-          <w:sz w:val="20"/>
-          <w:szCs w:val="20"/>
-        </w:rPr>
-        <w:t xml:space="preserve">, a </w:t>
+        <w:t xml:space="preserve">At the top level of the repository, a </w:t>
       </w:r>
       <w:r>
         <w:rPr>
@@ -5401,7 +5401,16 @@
           <w:sz w:val="20"/>
           <w:szCs w:val="20"/>
         </w:rPr>
-        <w:t xml:space="preserve">shall exist, describing the project meant to users. The only other files that are expected here is a </w:t>
+        <w:t xml:space="preserve">shall exist, describing the project meant to users. The only other files that are expected here is </w:t>
+      </w:r>
+      <w:proofErr w:type="gramStart"/>
+      <w:r>
+        <w:rPr>
+          <w:color w:val="000000" w:themeColor="text1"/>
+          <w:sz w:val="20"/>
+          <w:szCs w:val="20"/>
+        </w:rPr>
+        <w:t xml:space="preserve">a </w:t>
       </w:r>
       <w:r>
         <w:rPr>
@@ -5427,6 +5436,7 @@
         <w:t>gitignore</w:t>
       </w:r>
       <w:proofErr w:type="spellEnd"/>
+      <w:proofErr w:type="gramEnd"/>
       <w:r>
         <w:rPr>
           <w:color w:val="000000" w:themeColor="text1"/>
@@ -5441,7 +5451,7 @@
           <w:sz w:val="20"/>
           <w:szCs w:val="20"/>
         </w:rPr>
-        <w:t xml:space="preserve">file, listing files and/or folders which Git should ignore, a </w:t>
+        <w:t xml:space="preserve">file, listing files and/or folders which Git should ignore a </w:t>
       </w:r>
       <w:r>
         <w:rPr>
@@ -7502,6 +7512,7 @@
           <w:sz w:val="20"/>
           <w:szCs w:val="20"/>
         </w:rPr>
+        <w:lastRenderedPageBreak/>
         <w:t>Use all lowercase letters</w:t>
       </w:r>
     </w:p>
@@ -7558,7 +7569,6 @@
           <w:sz w:val="20"/>
           <w:szCs w:val="20"/>
         </w:rPr>
-        <w:lastRenderedPageBreak/>
         <w:t xml:space="preserve">i.e. </w:t>
       </w:r>
       <w:proofErr w:type="spellStart"/>
@@ -8479,71 +8489,71 @@
       <w:pPr>
         <w:pStyle w:val="Heading1"/>
       </w:pPr>
-      <w:bookmarkStart w:id="30" w:name="_Toc31805897"/>
+      <w:bookmarkStart w:id="29" w:name="_Toc31805897"/>
       <w:r>
         <w:t>Software Configuration Control</w:t>
       </w:r>
+      <w:bookmarkEnd w:id="29"/>
+    </w:p>
+    <w:p>
+      <w:pPr>
+        <w:rPr>
+          <w:sz w:val="20"/>
+          <w:szCs w:val="22"/>
+        </w:rPr>
+      </w:pPr>
+      <w:r>
+        <w:rPr>
+          <w:sz w:val="20"/>
+          <w:szCs w:val="22"/>
+        </w:rPr>
+        <w:t xml:space="preserve">All code shall comply </w:t>
+      </w:r>
+      <w:r>
+        <w:rPr>
+          <w:sz w:val="20"/>
+          <w:szCs w:val="22"/>
+        </w:rPr>
+        <w:t>with</w:t>
+      </w:r>
+      <w:r>
+        <w:rPr>
+          <w:sz w:val="20"/>
+          <w:szCs w:val="22"/>
+        </w:rPr>
+        <w:t xml:space="preserve"> the naming conventions</w:t>
+      </w:r>
+      <w:r>
+        <w:rPr>
+          <w:sz w:val="20"/>
+          <w:szCs w:val="22"/>
+        </w:rPr>
+        <w:t xml:space="preserve"> for branching</w:t>
+      </w:r>
+      <w:r>
+        <w:rPr>
+          <w:sz w:val="20"/>
+          <w:szCs w:val="22"/>
+        </w:rPr>
+        <w:t xml:space="preserve"> stated in this document to ease configuration control. </w:t>
+      </w:r>
+      <w:r>
+        <w:rPr>
+          <w:sz w:val="20"/>
+          <w:szCs w:val="22"/>
+        </w:rPr>
+        <w:t>Team members shall document their work, issues, and fixes for the System Architect to review and organize.</w:t>
+      </w:r>
+    </w:p>
+    <w:p>
+      <w:pPr>
+        <w:pStyle w:val="Heading2"/>
+      </w:pPr>
+      <w:bookmarkStart w:id="30" w:name="_Toc31805898"/>
+      <w:r>
+        <w:t>Documentation</w:t>
+      </w:r>
       <w:bookmarkEnd w:id="30"/>
-    </w:p>
-    <w:p>
-      <w:pPr>
-        <w:rPr>
-          <w:sz w:val="20"/>
-          <w:szCs w:val="22"/>
-        </w:rPr>
-      </w:pPr>
-      <w:r>
-        <w:rPr>
-          <w:sz w:val="20"/>
-          <w:szCs w:val="22"/>
-        </w:rPr>
-        <w:t xml:space="preserve">All code shall comply </w:t>
-      </w:r>
-      <w:r>
-        <w:rPr>
-          <w:sz w:val="20"/>
-          <w:szCs w:val="22"/>
-        </w:rPr>
-        <w:t>with</w:t>
-      </w:r>
-      <w:r>
-        <w:rPr>
-          <w:sz w:val="20"/>
-          <w:szCs w:val="22"/>
-        </w:rPr>
-        <w:t xml:space="preserve"> the naming conventions</w:t>
-      </w:r>
-      <w:r>
-        <w:rPr>
-          <w:sz w:val="20"/>
-          <w:szCs w:val="22"/>
-        </w:rPr>
-        <w:t xml:space="preserve"> for branching</w:t>
-      </w:r>
-      <w:r>
-        <w:rPr>
-          <w:sz w:val="20"/>
-          <w:szCs w:val="22"/>
-        </w:rPr>
-        <w:t xml:space="preserve"> stated in this document to ease configuration control. </w:t>
-      </w:r>
-      <w:r>
-        <w:rPr>
-          <w:sz w:val="20"/>
-          <w:szCs w:val="22"/>
-        </w:rPr>
-        <w:t>Team members shall document their work, issues, and fixes for the System Architect to review and organize.</w:t>
-      </w:r>
-    </w:p>
-    <w:p>
-      <w:pPr>
-        <w:pStyle w:val="Heading2"/>
-      </w:pPr>
-      <w:bookmarkStart w:id="31" w:name="_Toc31805898"/>
-      <w:r>
-        <w:t>Documentation</w:t>
-      </w:r>
-      <w:bookmarkEnd w:id="31"/>
     </w:p>
     <w:p>
       <w:pPr>
@@ -8750,11 +8760,11 @@
       <w:pPr>
         <w:pStyle w:val="Heading2"/>
       </w:pPr>
-      <w:bookmarkStart w:id="32" w:name="_Toc31805899"/>
+      <w:bookmarkStart w:id="31" w:name="_Toc31805899"/>
       <w:r>
         <w:t>Configuration Control Board</w:t>
       </w:r>
-      <w:bookmarkEnd w:id="32"/>
+      <w:bookmarkEnd w:id="31"/>
     </w:p>
     <w:p>
       <w:pPr>
@@ -8861,7 +8871,7 @@
           <w:sz w:val="20"/>
           <w:szCs w:val="20"/>
         </w:rPr>
-        <w:t xml:space="preserve">o the System Architect, who will then organize them in the Doc branch of that particular feature or hot-fix, before a pull request is made to merge back into the master branch. Any known errors that still exist when merging branches in Git shall be included in the ReleaseNotes.md file, located within the </w:t>
+        <w:t xml:space="preserve">o the System Architect, who will then organize them in the Doc branch of that particular feature or hot-fix before a pull request is made to merge back into the master branch. Any known errors that still exist when merging branches in Git shall be included in the ReleaseNotes.md file, located within the </w:t>
       </w:r>
       <w:r>
         <w:rPr>
@@ -8929,11 +8939,11 @@
       <w:pPr>
         <w:pStyle w:val="Heading2"/>
       </w:pPr>
-      <w:bookmarkStart w:id="33" w:name="_Toc31805900"/>
+      <w:bookmarkStart w:id="32" w:name="_Toc31805900"/>
       <w:r>
         <w:t>Procedures</w:t>
       </w:r>
-      <w:bookmarkEnd w:id="33"/>
+      <w:bookmarkEnd w:id="32"/>
     </w:p>
     <w:p>
       <w:pPr>
@@ -9099,7 +9109,7 @@
           <w:sz w:val="20"/>
           <w:szCs w:val="20"/>
         </w:rPr>
-        <w:t>The priority level of this change (measured by a due date)</w:t>
+        <w:t>The priority level of this change (measured by due date)</w:t>
       </w:r>
     </w:p>
     <w:p>
@@ -9175,21 +9185,28 @@
         </w:rPr>
         <w:t xml:space="preserve">are aware of changes </w:t>
       </w:r>
-      <w:proofErr w:type="spellStart"/>
-      <w:r>
-        <w:rPr>
-          <w:sz w:val="20"/>
-          <w:szCs w:val="20"/>
-        </w:rPr>
-        <w:t>requesed</w:t>
-      </w:r>
-      <w:proofErr w:type="spellEnd"/>
-      <w:r>
-        <w:rPr>
-          <w:sz w:val="20"/>
-          <w:szCs w:val="20"/>
-        </w:rPr>
-        <w:t xml:space="preserve"> to the system.</w:t>
+      <w:bookmarkStart w:id="33" w:name="_GoBack"/>
+      <w:bookmarkEnd w:id="33"/>
+      <w:r>
+        <w:rPr>
+          <w:sz w:val="20"/>
+          <w:szCs w:val="20"/>
+        </w:rPr>
+        <w:t>reques</w:t>
+      </w:r>
+      <w:r>
+        <w:rPr>
+          <w:sz w:val="20"/>
+          <w:szCs w:val="20"/>
+        </w:rPr>
+        <w:t>t</w:t>
+      </w:r>
+      <w:r>
+        <w:rPr>
+          <w:sz w:val="20"/>
+          <w:szCs w:val="20"/>
+        </w:rPr>
+        <w:t>ed to the system.</w:t>
       </w:r>
     </w:p>
     <w:p>
@@ -9309,25 +9326,7 @@
           <w:sz w:val="20"/>
           <w:szCs w:val="20"/>
         </w:rPr>
-        <w:t xml:space="preserve">ensure the configuration of our system matches the desired configuration from our clients, the following questions, from [3], shall be answered by the reviewer of a pull request, before that pull request is </w:t>
-      </w:r>
-      <w:proofErr w:type="gramStart"/>
-      <w:r>
-        <w:rPr>
-          <w:color w:val="000000" w:themeColor="text1"/>
-          <w:sz w:val="20"/>
-          <w:szCs w:val="20"/>
-        </w:rPr>
-        <w:t>approved</w:t>
-      </w:r>
-      <w:proofErr w:type="gramEnd"/>
-      <w:r>
-        <w:rPr>
-          <w:color w:val="000000" w:themeColor="text1"/>
-          <w:sz w:val="20"/>
-          <w:szCs w:val="20"/>
-        </w:rPr>
-        <w:t xml:space="preserve"> and the branch is allowed to merge into the baseline:</w:t>
+        <w:t>ensure the configuration of our system matches the desired configuration from our clients, the following questions, from [3], shall be answered by the reviewer of a pull request, before that pull request is approved and the branch is allowed to merge into the baseline:</w:t>
       </w:r>
     </w:p>
     <w:p>
@@ -9709,6 +9708,41 @@
           <w:szCs w:val="20"/>
         </w:rPr>
         <w:t>file.</w:t>
+      </w:r>
+    </w:p>
+    <w:p/>
+    <w:p>
+      <w:pPr>
+        <w:rPr>
+          <w:sz w:val="20"/>
+          <w:szCs w:val="20"/>
+        </w:rPr>
+      </w:pPr>
+      <w:r>
+        <w:rPr>
+          <w:color w:val="000000"/>
+          <w:sz w:val="20"/>
+          <w:szCs w:val="20"/>
+        </w:rPr>
+        <w:t xml:space="preserve">The process expected by Team404 to </w:t>
+      </w:r>
+      <w:proofErr w:type="gramStart"/>
+      <w:r>
+        <w:rPr>
+          <w:color w:val="000000"/>
+          <w:sz w:val="20"/>
+          <w:szCs w:val="20"/>
+        </w:rPr>
+        <w:t>be in compliance with</w:t>
+      </w:r>
+      <w:proofErr w:type="gramEnd"/>
+      <w:r>
+        <w:rPr>
+          <w:color w:val="000000"/>
+          <w:sz w:val="20"/>
+          <w:szCs w:val="20"/>
+        </w:rPr>
+        <w:t xml:space="preserve"> the procedures in section 3, for all PICK Tool project material is as follows. Team404 will keep each other in line with due dates, personal accountability, and team meetings discussing the roles and progress of all project material.</w:t>
       </w:r>
     </w:p>
     <w:p/>
@@ -9767,8 +9801,6 @@
     <w:p/>
     <w:p/>
     <w:p/>
-    <w:p/>
-    <w:p/>
     <w:p>
       <w:pPr>
         <w:rPr>
@@ -9807,7 +9839,7 @@
 
 <file path=word/comments.xml><?xml version="1.0" encoding="utf-8"?>
 <w:comments xmlns:wpc="http://schemas.microsoft.com/office/word/2010/wordprocessingCanvas" xmlns:cx="http://schemas.microsoft.com/office/drawing/2014/chartex" xmlns:cx1="http://schemas.microsoft.com/office/drawing/2015/9/8/chartex" xmlns:cx2="http://schemas.microsoft.com/office/drawing/2015/10/21/chartex" xmlns:cx3="http://schemas.microsoft.com/office/drawing/2016/5/9/chartex" xmlns:cx4="http://schemas.microsoft.com/office/drawing/2016/5/10/chartex" xmlns:cx5="http://schemas.microsoft.com/office/drawing/2016/5/11/chartex" xmlns:cx6="http://schemas.microsoft.com/office/drawing/2016/5/12/chartex" xmlns:cx7="http://schemas.microsoft.com/office/drawing/2016/5/13/chartex" xmlns:cx8="http://schemas.microsoft.com/office/drawing/2016/5/14/chartex" xmlns:mc="http://schemas.openxmlformats.org/markup-compatibility/2006" xmlns:aink="http://schemas.microsoft.com/office/drawing/2016/ink" xmlns:am3d="http://schemas.microsoft.com/office/drawing/2017/model3d" xmlns:o="urn:schemas-microsoft-com:office:office" xmlns:r="http://schemas.openxmlformats.org/officeDocument/2006/relationships" xmlns:m="http://schemas.openxmlformats.org/officeDocument/2006/math" xmlns:v="urn:schemas-microsoft-com:vml" xmlns:wp14="http://schemas.microsoft.com/office/word/2010/wordprocessingDrawing" xmlns:wp="http://schemas.openxmlformats.org/drawingml/2006/wordprocessingDrawing" xmlns:w10="urn:schemas-microsoft-com:office:word" xmlns:w="http://schemas.openxmlformats.org/wordprocessingml/2006/main" xmlns:w14="http://schemas.microsoft.com/office/word/2010/wordml" xmlns:w15="http://schemas.microsoft.com/office/word/2012/wordml" xmlns:w16cid="http://schemas.microsoft.com/office/word/2016/wordml/cid" xmlns:w16se="http://schemas.microsoft.com/office/word/2015/wordml/symex" xmlns:wpg="http://schemas.microsoft.com/office/word/2010/wordprocessingGroup" xmlns:wpi="http://schemas.microsoft.com/office/word/2010/wordprocessingInk" xmlns:wne="http://schemas.microsoft.com/office/word/2006/wordml" xmlns:wps="http://schemas.microsoft.com/office/word/2010/wordprocessingShape" mc:Ignorable="w14 w15 w16se w16cid wp14">
-  <w:comment w:id="25" w:author="Montoya, Matthew S" w:date="2020-02-23T12:07:00Z" w:initials="MMS">
+  <w:comment w:id="24" w:author="Montoya, Matthew S" w:date="2020-02-23T12:07:00Z" w:initials="MMS">
     <w:p>
       <w:pPr>
         <w:pStyle w:val="CommentText"/>
@@ -9823,7 +9855,7 @@
       </w:r>
     </w:p>
   </w:comment>
-  <w:comment w:id="28" w:author="Montoya, Matthew S" w:date="2020-02-23T11:38:00Z" w:initials="MMS">
+  <w:comment w:id="27" w:author="Montoya, Matthew S" w:date="2020-02-23T11:38:00Z" w:initials="MMS">
     <w:p>
       <w:pPr>
         <w:pStyle w:val="CommentText"/>
@@ -9870,7 +9902,7 @@
 <w15:commentsEx xmlns:wpc="http://schemas.microsoft.com/office/word/2010/wordprocessingCanvas" xmlns:cx="http://schemas.microsoft.com/office/drawing/2014/chartex" xmlns:cx1="http://schemas.microsoft.com/office/drawing/2015/9/8/chartex" xmlns:cx2="http://schemas.microsoft.com/office/drawing/2015/10/21/chartex" xmlns:cx3="http://schemas.microsoft.com/office/drawing/2016/5/9/chartex" xmlns:cx4="http://schemas.microsoft.com/office/drawing/2016/5/10/chartex" xmlns:cx5="http://schemas.microsoft.com/office/drawing/2016/5/11/chartex" xmlns:cx6="http://schemas.microsoft.com/office/drawing/2016/5/12/chartex" xmlns:cx7="http://schemas.microsoft.com/office/drawing/2016/5/13/chartex" xmlns:cx8="http://schemas.microsoft.com/office/drawing/2016/5/14/chartex" xmlns:mc="http://schemas.openxmlformats.org/markup-compatibility/2006" xmlns:aink="http://schemas.microsoft.com/office/drawing/2016/ink" xmlns:am3d="http://schemas.microsoft.com/office/drawing/2017/model3d" xmlns:o="urn:schemas-microsoft-com:office:office" xmlns:r="http://schemas.openxmlformats.org/officeDocument/2006/relationships" xmlns:m="http://schemas.openxmlformats.org/officeDocument/2006/math" xmlns:v="urn:schemas-microsoft-com:vml" xmlns:wp14="http://schemas.microsoft.com/office/word/2010/wordprocessingDrawing" xmlns:wp="http://schemas.openxmlformats.org/drawingml/2006/wordprocessingDrawing" xmlns:w10="urn:schemas-microsoft-com:office:word" xmlns:w="http://schemas.openxmlformats.org/wordprocessingml/2006/main" xmlns:w14="http://schemas.microsoft.com/office/word/2010/wordml" xmlns:w15="http://schemas.microsoft.com/office/word/2012/wordml" xmlns:w16cid="http://schemas.microsoft.com/office/word/2016/wordml/cid" xmlns:w16se="http://schemas.microsoft.com/office/word/2015/wordml/symex" xmlns:wpg="http://schemas.microsoft.com/office/word/2010/wordprocessingGroup" xmlns:wpi="http://schemas.microsoft.com/office/word/2010/wordprocessingInk" xmlns:wne="http://schemas.microsoft.com/office/word/2006/wordml" xmlns:wps="http://schemas.microsoft.com/office/word/2010/wordprocessingShape" mc:Ignorable="w14 w15 w16se w16cid wp14">
   <w15:commentEx w15:paraId="4263A281" w15:done="0"/>
   <w15:commentEx w15:paraId="004EA313" w15:done="0"/>
-  <w15:commentEx w15:paraId="5BAE4E16" w15:done="0"/>
+  <w15:commentEx w15:paraId="5BAE4E16" w15:done="1"/>
 </w15:commentsEx>
 </file>
 
@@ -9934,11 +9966,21 @@
             </w:rPr>
             <w:t xml:space="preserve"> 2020 </w:t>
           </w:r>
-          <w:fldSimple w:instr="DOCPROPERTY &quot;Company&quot;  \* MERGEFORMAT">
-            <w:r>
-              <w:t>&lt;Enter team name here&gt;</w:t>
-            </w:r>
-          </w:fldSimple>
+          <w:r>
+            <w:fldChar w:fldCharType="begin"/>
+          </w:r>
+          <w:r>
+            <w:instrText>DOCPROPERTY "Company"  \* MERGEFORMAT</w:instrText>
+          </w:r>
+          <w:r>
+            <w:fldChar w:fldCharType="separate"/>
+          </w:r>
+          <w:r>
+            <w:t>&lt;Enter team name here&gt;</w:t>
+          </w:r>
+          <w:r>
+            <w:fldChar w:fldCharType="end"/>
+          </w:r>
         </w:p>
       </w:tc>
       <w:tc>
@@ -12547,6 +12589,7 @@
     <w:lsdException w:name="Emphasis" w:qFormat="1"/>
     <w:lsdException w:name="Normal (Web)" w:uiPriority="99"/>
     <w:lsdException w:name="HTML Keyboard" w:semiHidden="1" w:unhideWhenUsed="1"/>
+    <w:lsdException w:name="Normal Table" w:semiHidden="1" w:unhideWhenUsed="1"/>
     <w:lsdException w:name="annotation subject" w:semiHidden="1" w:unhideWhenUsed="1"/>
     <w:lsdException w:name="No List" w:semiHidden="1" w:unhideWhenUsed="1"/>
     <w:lsdException w:name="Outline List 1" w:semiHidden="1" w:unhideWhenUsed="1"/>
@@ -12589,8 +12632,11 @@
     <w:lsdException w:name="Table Contemporary" w:semiHidden="1" w:unhideWhenUsed="1"/>
     <w:lsdException w:name="Table Elegant" w:semiHidden="1" w:unhideWhenUsed="1"/>
     <w:lsdException w:name="Table Professional" w:semiHidden="1" w:unhideWhenUsed="1"/>
+    <w:lsdException w:name="Table Subtle 1" w:semiHidden="1" w:unhideWhenUsed="1"/>
     <w:lsdException w:name="Table Subtle 2" w:semiHidden="1" w:unhideWhenUsed="1"/>
     <w:lsdException w:name="Table Web 1" w:semiHidden="1" w:unhideWhenUsed="1"/>
+    <w:lsdException w:name="Table Web 2" w:semiHidden="1" w:unhideWhenUsed="1"/>
+    <w:lsdException w:name="Table Web 3" w:semiHidden="1" w:unhideWhenUsed="1"/>
     <w:lsdException w:name="Balloon Text" w:semiHidden="1" w:unhideWhenUsed="1"/>
     <w:lsdException w:name="Table Theme" w:semiHidden="1" w:unhideWhenUsed="1"/>
     <w:lsdException w:name="Placeholder Text" w:semiHidden="1" w:uiPriority="99"/>

</xml_diff>

<commit_message>
Confirmed IEEE Format for References
</commit_message>
<xml_diff>
--- a/doc/Team6Team404SCMPlan.docx
+++ b/doc/Team6Team404SCMPlan.docx
@@ -4769,11 +4769,11 @@
       <w:pPr>
         <w:pStyle w:val="Heading2"/>
       </w:pPr>
-      <w:bookmarkStart w:id="28" w:name="_Toc31805896"/>
+      <w:bookmarkStart w:id="29" w:name="_Toc31805896"/>
       <w:r>
         <w:t>Software Configuration Item Organization</w:t>
       </w:r>
-      <w:bookmarkEnd w:id="28"/>
+      <w:bookmarkEnd w:id="29"/>
       <w:r>
         <w:t xml:space="preserve"> </w:t>
       </w:r>
@@ -8489,11 +8489,11 @@
       <w:pPr>
         <w:pStyle w:val="Heading1"/>
       </w:pPr>
-      <w:bookmarkStart w:id="29" w:name="_Toc31805897"/>
+      <w:bookmarkStart w:id="30" w:name="_Toc31805897"/>
       <w:r>
         <w:t>Software Configuration Control</w:t>
       </w:r>
-      <w:bookmarkEnd w:id="29"/>
+      <w:bookmarkEnd w:id="30"/>
     </w:p>
     <w:p>
       <w:pPr>
@@ -8549,11 +8549,11 @@
       <w:pPr>
         <w:pStyle w:val="Heading2"/>
       </w:pPr>
-      <w:bookmarkStart w:id="30" w:name="_Toc31805898"/>
+      <w:bookmarkStart w:id="31" w:name="_Toc31805898"/>
       <w:r>
         <w:t>Documentation</w:t>
       </w:r>
-      <w:bookmarkEnd w:id="30"/>
+      <w:bookmarkEnd w:id="31"/>
     </w:p>
     <w:p>
       <w:pPr>
@@ -8760,11 +8760,11 @@
       <w:pPr>
         <w:pStyle w:val="Heading2"/>
       </w:pPr>
-      <w:bookmarkStart w:id="31" w:name="_Toc31805899"/>
+      <w:bookmarkStart w:id="32" w:name="_Toc31805899"/>
       <w:r>
         <w:t>Configuration Control Board</w:t>
       </w:r>
-      <w:bookmarkEnd w:id="31"/>
+      <w:bookmarkEnd w:id="32"/>
     </w:p>
     <w:p>
       <w:pPr>
@@ -8939,11 +8939,11 @@
       <w:pPr>
         <w:pStyle w:val="Heading2"/>
       </w:pPr>
-      <w:bookmarkStart w:id="32" w:name="_Toc31805900"/>
+      <w:bookmarkStart w:id="33" w:name="_Toc31805900"/>
       <w:r>
         <w:t>Procedures</w:t>
       </w:r>
-      <w:bookmarkEnd w:id="32"/>
+      <w:bookmarkEnd w:id="33"/>
     </w:p>
     <w:p>
       <w:pPr>
@@ -9183,16 +9183,7 @@
           <w:sz w:val="20"/>
           <w:szCs w:val="20"/>
         </w:rPr>
-        <w:t xml:space="preserve">are aware of changes </w:t>
-      </w:r>
-      <w:bookmarkStart w:id="33" w:name="_GoBack"/>
-      <w:bookmarkEnd w:id="33"/>
-      <w:r>
-        <w:rPr>
-          <w:sz w:val="20"/>
-          <w:szCs w:val="20"/>
-        </w:rPr>
-        <w:t>reques</w:t>
+        <w:t>are aware of changes reques</w:t>
       </w:r>
       <w:r>
         <w:rPr>
@@ -9860,6 +9851,7 @@
       <w:pPr>
         <w:pStyle w:val="CommentText"/>
       </w:pPr>
+      <w:bookmarkStart w:id="28" w:name="_GoBack"/>
       <w:r>
         <w:rPr>
           <w:rStyle w:val="CommentReference"/>
@@ -9877,6 +9869,7 @@
       <w:r>
         <w:t xml:space="preserve"> Configuration Item Identification only.</w:t>
       </w:r>
+      <w:bookmarkEnd w:id="28"/>
     </w:p>
   </w:comment>
   <w:comment w:id="35" w:author="Montoya, Matthew S" w:date="2020-02-23T07:47:00Z" w:initials="MMS">
@@ -9900,8 +9893,8 @@
 
 <file path=word/commentsExtended.xml><?xml version="1.0" encoding="utf-8"?>
 <w15:commentsEx xmlns:wpc="http://schemas.microsoft.com/office/word/2010/wordprocessingCanvas" xmlns:cx="http://schemas.microsoft.com/office/drawing/2014/chartex" xmlns:cx1="http://schemas.microsoft.com/office/drawing/2015/9/8/chartex" xmlns:cx2="http://schemas.microsoft.com/office/drawing/2015/10/21/chartex" xmlns:cx3="http://schemas.microsoft.com/office/drawing/2016/5/9/chartex" xmlns:cx4="http://schemas.microsoft.com/office/drawing/2016/5/10/chartex" xmlns:cx5="http://schemas.microsoft.com/office/drawing/2016/5/11/chartex" xmlns:cx6="http://schemas.microsoft.com/office/drawing/2016/5/12/chartex" xmlns:cx7="http://schemas.microsoft.com/office/drawing/2016/5/13/chartex" xmlns:cx8="http://schemas.microsoft.com/office/drawing/2016/5/14/chartex" xmlns:mc="http://schemas.openxmlformats.org/markup-compatibility/2006" xmlns:aink="http://schemas.microsoft.com/office/drawing/2016/ink" xmlns:am3d="http://schemas.microsoft.com/office/drawing/2017/model3d" xmlns:o="urn:schemas-microsoft-com:office:office" xmlns:r="http://schemas.openxmlformats.org/officeDocument/2006/relationships" xmlns:m="http://schemas.openxmlformats.org/officeDocument/2006/math" xmlns:v="urn:schemas-microsoft-com:vml" xmlns:wp14="http://schemas.microsoft.com/office/word/2010/wordprocessingDrawing" xmlns:wp="http://schemas.openxmlformats.org/drawingml/2006/wordprocessingDrawing" xmlns:w10="urn:schemas-microsoft-com:office:word" xmlns:w="http://schemas.openxmlformats.org/wordprocessingml/2006/main" xmlns:w14="http://schemas.microsoft.com/office/word/2010/wordml" xmlns:w15="http://schemas.microsoft.com/office/word/2012/wordml" xmlns:w16cid="http://schemas.microsoft.com/office/word/2016/wordml/cid" xmlns:w16se="http://schemas.microsoft.com/office/word/2015/wordml/symex" xmlns:wpg="http://schemas.microsoft.com/office/word/2010/wordprocessingGroup" xmlns:wpi="http://schemas.microsoft.com/office/word/2010/wordprocessingInk" xmlns:wne="http://schemas.microsoft.com/office/word/2006/wordml" xmlns:wps="http://schemas.microsoft.com/office/word/2010/wordprocessingShape" mc:Ignorable="w14 w15 w16se w16cid wp14">
-  <w15:commentEx w15:paraId="4263A281" w15:done="0"/>
-  <w15:commentEx w15:paraId="004EA313" w15:done="0"/>
+  <w15:commentEx w15:paraId="4263A281" w15:done="1"/>
+  <w15:commentEx w15:paraId="004EA313" w15:done="1"/>
   <w15:commentEx w15:paraId="5BAE4E16" w15:done="1"/>
 </w15:commentsEx>
 </file>
@@ -9966,21 +9959,11 @@
             </w:rPr>
             <w:t xml:space="preserve"> 2020 </w:t>
           </w:r>
-          <w:r>
-            <w:fldChar w:fldCharType="begin"/>
-          </w:r>
-          <w:r>
-            <w:instrText>DOCPROPERTY "Company"  \* MERGEFORMAT</w:instrText>
-          </w:r>
-          <w:r>
-            <w:fldChar w:fldCharType="separate"/>
-          </w:r>
-          <w:r>
-            <w:t>&lt;Enter team name here&gt;</w:t>
-          </w:r>
-          <w:r>
-            <w:fldChar w:fldCharType="end"/>
-          </w:r>
+          <w:fldSimple w:instr="DOCPROPERTY &quot;Company&quot;  \* MERGEFORMAT">
+            <w:r>
+              <w:t>&lt;Enter team name here&gt;</w:t>
+            </w:r>
+          </w:fldSimple>
         </w:p>
       </w:tc>
       <w:tc>

</xml_diff>